<commit_message>
Almost done just need to fix the plus/minus button. If I press that button after a provided value with an operation in place, it turns the computed number from positive to negative. Can you please email me on how to fix it. I think I need to make the provided value from string to int. I believe that's the problem.
</commit_message>
<xml_diff>
--- a/Calculator/Assignment_–_Writing_iOS_Apps_with_UIKit.docx
+++ b/Calculator/Assignment_–_Writing_iOS_Apps_with_UIKit.docx
@@ -675,539 +675,1125 @@
         <w:t>Complete the plan to separate concerns (user interface in the view, state kept in the model, connect logic in controller).</w:t>
       </w:r>
     </w:p>
-    <w:p>
-      <w:pPr>
-        <w:pStyle w:val="Body"/>
-      </w:pPr>
-    </w:p>
-    <w:p>
-      <w:pPr>
-        <w:pStyle w:val="Body"/>
-        <w:tabs>
-          <w:tab w:val="left" w:pos="2430"/>
-          <w:tab w:val="left" w:pos="4770"/>
-          <w:tab w:val="left" w:pos="8910"/>
-        </w:tabs>
-        <w:rPr>
-          <w:u w:val="single"/>
-        </w:rPr>
-      </w:pPr>
-      <w:r>
-        <w:rPr>
-          <w:u w:val="single"/>
-        </w:rPr>
-        <w:t>Required outlets?</w:t>
-      </w:r>
-      <w:r>
-        <w:tab/>
-      </w:r>
-      <w:r>
-        <w:rPr>
-          <w:u w:val="single"/>
-        </w:rPr>
-        <w:t>Required actions?</w:t>
-      </w:r>
-      <w:r>
-        <w:tab/>
-      </w:r>
-      <w:r>
-        <w:rPr>
-          <w:u w:val="single"/>
-        </w:rPr>
-        <w:t>What state should the model track?</w:t>
-      </w:r>
-      <w:r>
-        <w:t xml:space="preserve">  </w:t>
-      </w:r>
-      <w:r>
-        <w:tab/>
-      </w:r>
-      <w:r>
-        <w:rPr>
-          <w:u w:val="single"/>
-        </w:rPr>
-        <w:t>What functions does the model need?</w:t>
-      </w:r>
-    </w:p>
-    <w:p>
-      <w:pPr>
-        <w:pStyle w:val="Body"/>
-        <w:tabs>
-          <w:tab w:val="left" w:pos="2430"/>
-          <w:tab w:val="left" w:pos="4770"/>
-          <w:tab w:val="left" w:pos="8910"/>
-        </w:tabs>
-        <w:rPr>
-          <w:i/>
-          <w:iCs/>
-          <w:sz w:val="20"/>
-          <w:szCs w:val="20"/>
-        </w:rPr>
-      </w:pPr>
-      <w:r>
-        <w:rPr>
-          <w:i/>
-          <w:iCs/>
-          <w:sz w:val="20"/>
-          <w:szCs w:val="20"/>
-        </w:rPr>
-        <w:t>labelDisplay</w:t>
-      </w:r>
-      <w:r>
-        <w:rPr>
-          <w:i/>
-          <w:iCs/>
-          <w:sz w:val="20"/>
-          <w:szCs w:val="20"/>
-        </w:rPr>
-        <w:tab/>
-        <w:t>onePressed</w:t>
-      </w:r>
-      <w:r>
-        <w:rPr>
-          <w:i/>
-          <w:iCs/>
-          <w:sz w:val="20"/>
-          <w:szCs w:val="20"/>
-        </w:rPr>
-        <w:tab/>
-        <w:t>computedValue : Double</w:t>
-      </w:r>
-      <w:r>
-        <w:rPr>
-          <w:i/>
-          <w:iCs/>
-          <w:sz w:val="20"/>
-          <w:szCs w:val="20"/>
-        </w:rPr>
-        <w:tab/>
-        <w:t>addToNewValue(digit : string)</w:t>
-      </w:r>
-    </w:p>
-    <w:p>
-      <w:pPr>
-        <w:pStyle w:val="Body"/>
-        <w:tabs>
-          <w:tab w:val="left" w:pos="2430"/>
-          <w:tab w:val="left" w:pos="4770"/>
-          <w:tab w:val="left" w:pos="8910"/>
-        </w:tabs>
-        <w:rPr>
-          <w:i/>
-          <w:iCs/>
-          <w:sz w:val="20"/>
-          <w:szCs w:val="20"/>
-        </w:rPr>
-      </w:pPr>
-      <w:r>
-        <w:rPr>
-          <w:i/>
-          <w:iCs/>
-          <w:sz w:val="20"/>
-          <w:szCs w:val="20"/>
-        </w:rPr>
-        <w:tab/>
-        <w:t>twoPressed</w:t>
-      </w:r>
-      <w:r>
-        <w:rPr>
-          <w:i/>
-          <w:iCs/>
-          <w:sz w:val="20"/>
-          <w:szCs w:val="20"/>
-        </w:rPr>
-        <w:tab/>
-        <w:t>providedValue : String?</w:t>
-      </w:r>
-      <w:r>
-        <w:rPr>
-          <w:i/>
-          <w:iCs/>
-          <w:sz w:val="20"/>
-          <w:szCs w:val="20"/>
-        </w:rPr>
-        <w:tab/>
-        <w:t>multiply</w:t>
-      </w:r>
-    </w:p>
-    <w:p>
-      <w:pPr>
-        <w:pStyle w:val="Body"/>
-        <w:tabs>
-          <w:tab w:val="left" w:pos="2430"/>
-          <w:tab w:val="left" w:pos="4770"/>
-          <w:tab w:val="left" w:pos="8910"/>
-        </w:tabs>
-        <w:rPr>
-          <w:i/>
-          <w:iCs/>
-          <w:sz w:val="20"/>
-          <w:szCs w:val="20"/>
-        </w:rPr>
-      </w:pPr>
-      <w:r>
-        <w:rPr>
-          <w:i/>
-          <w:iCs/>
-          <w:sz w:val="20"/>
-          <w:szCs w:val="20"/>
-        </w:rPr>
-        <w:tab/>
-      </w:r>
-      <w:r>
-        <w:rPr>
-          <w:i/>
-          <w:iCs/>
-          <w:sz w:val="20"/>
-          <w:szCs w:val="20"/>
-        </w:rPr>
-        <w:t>threePressed</w:t>
-      </w:r>
-      <w:r>
-        <w:rPr>
-          <w:i/>
-          <w:iCs/>
-          <w:sz w:val="20"/>
-          <w:szCs w:val="20"/>
-        </w:rPr>
-        <w:tab/>
-        <w:t>operation : Operation?</w:t>
-      </w:r>
-      <w:r>
-        <w:rPr>
-          <w:i/>
-          <w:iCs/>
-          <w:sz w:val="20"/>
-          <w:szCs w:val="20"/>
-        </w:rPr>
-        <w:tab/>
-      </w:r>
-      <w:r>
-        <w:rPr>
-          <w:i/>
-          <w:iCs/>
-          <w:sz w:val="20"/>
-          <w:szCs w:val="20"/>
-        </w:rPr>
-        <w:t>D</w:t>
-      </w:r>
-      <w:r>
-        <w:rPr>
-          <w:i/>
-          <w:iCs/>
-          <w:sz w:val="20"/>
-          <w:szCs w:val="20"/>
-        </w:rPr>
-        <w:t>ivide</w:t>
-      </w:r>
-    </w:p>
-    <w:p>
-      <w:pPr>
-        <w:pStyle w:val="Body"/>
-        <w:tabs>
-          <w:tab w:val="left" w:pos="2430"/>
-          <w:tab w:val="left" w:pos="4770"/>
-          <w:tab w:val="left" w:pos="8910"/>
-        </w:tabs>
-        <w:rPr>
-          <w:i/>
-          <w:iCs/>
-          <w:sz w:val="20"/>
-          <w:szCs w:val="20"/>
-        </w:rPr>
-      </w:pPr>
-      <w:r>
-        <w:rPr>
-          <w:i/>
-          <w:iCs/>
-          <w:sz w:val="20"/>
-          <w:szCs w:val="20"/>
-        </w:rPr>
-        <w:tab/>
-      </w:r>
-      <w:r>
-        <w:rPr>
-          <w:i/>
-          <w:iCs/>
-          <w:sz w:val="20"/>
-          <w:szCs w:val="20"/>
-        </w:rPr>
-        <w:t>fourPressed</w:t>
-      </w:r>
-      <w:r>
-        <w:rPr>
-          <w:i/>
-          <w:iCs/>
-          <w:sz w:val="20"/>
-          <w:szCs w:val="20"/>
-        </w:rPr>
-        <w:tab/>
-      </w:r>
-      <w:r>
-        <w:rPr>
-          <w:i/>
-          <w:iCs/>
-          <w:sz w:val="20"/>
-          <w:szCs w:val="20"/>
-        </w:rPr>
-        <w:tab/>
-        <w:t>updateState</w:t>
-      </w:r>
-    </w:p>
-    <w:p>
-      <w:pPr>
-        <w:pStyle w:val="Body"/>
-        <w:tabs>
-          <w:tab w:val="left" w:pos="2430"/>
-          <w:tab w:val="left" w:pos="4770"/>
-          <w:tab w:val="left" w:pos="8910"/>
-        </w:tabs>
-        <w:rPr>
-          <w:i/>
-          <w:iCs/>
-          <w:sz w:val="20"/>
-          <w:szCs w:val="20"/>
-        </w:rPr>
-      </w:pPr>
-      <w:r>
-        <w:rPr>
-          <w:i/>
-          <w:iCs/>
-          <w:sz w:val="20"/>
-          <w:szCs w:val="20"/>
-        </w:rPr>
-        <w:tab/>
-      </w:r>
-      <w:r>
-        <w:rPr>
-          <w:i/>
-          <w:iCs/>
-          <w:sz w:val="20"/>
-          <w:szCs w:val="20"/>
-        </w:rPr>
-        <w:t>fivePressed</w:t>
-      </w:r>
-      <w:r>
-        <w:rPr>
-          <w:i/>
-          <w:iCs/>
-          <w:sz w:val="20"/>
-          <w:szCs w:val="20"/>
-        </w:rPr>
-        <w:tab/>
-      </w:r>
-      <w:r>
-        <w:rPr>
-          <w:i/>
-          <w:iCs/>
-          <w:sz w:val="20"/>
-          <w:szCs w:val="20"/>
-        </w:rPr>
-        <w:tab/>
-        <w:t>equals</w:t>
-      </w:r>
-    </w:p>
-    <w:p>
-      <w:pPr>
-        <w:pStyle w:val="Body"/>
-        <w:tabs>
-          <w:tab w:val="left" w:pos="2430"/>
-          <w:tab w:val="left" w:pos="4770"/>
-          <w:tab w:val="left" w:pos="8910"/>
-        </w:tabs>
-        <w:rPr>
-          <w:i/>
-          <w:iCs/>
-          <w:sz w:val="20"/>
-          <w:szCs w:val="20"/>
-        </w:rPr>
-      </w:pPr>
-      <w:r>
-        <w:rPr>
-          <w:i/>
-          <w:iCs/>
-          <w:sz w:val="20"/>
-          <w:szCs w:val="20"/>
-        </w:rPr>
-        <w:tab/>
-      </w:r>
-      <w:r>
-        <w:rPr>
-          <w:i/>
-          <w:iCs/>
-          <w:sz w:val="20"/>
-          <w:szCs w:val="20"/>
-        </w:rPr>
-        <w:t>sixPressed</w:t>
-      </w:r>
-      <w:r>
-        <w:rPr>
-          <w:i/>
-          <w:iCs/>
-          <w:sz w:val="20"/>
-          <w:szCs w:val="20"/>
-        </w:rPr>
-        <w:tab/>
-      </w:r>
-      <w:r>
-        <w:rPr>
-          <w:i/>
-          <w:iCs/>
-          <w:sz w:val="20"/>
-          <w:szCs w:val="20"/>
-        </w:rPr>
-        <w:tab/>
-        <w:t>makeProvidedValueCompletedValue</w:t>
-      </w:r>
-    </w:p>
-    <w:p>
-      <w:pPr>
-        <w:pStyle w:val="Body"/>
-        <w:tabs>
-          <w:tab w:val="left" w:pos="2430"/>
-          <w:tab w:val="left" w:pos="4770"/>
-          <w:tab w:val="left" w:pos="8910"/>
-        </w:tabs>
-        <w:rPr>
-          <w:i/>
-          <w:iCs/>
-          <w:sz w:val="20"/>
-          <w:szCs w:val="20"/>
-          <w:u w:val="single"/>
-        </w:rPr>
-      </w:pPr>
-      <w:r>
-        <w:rPr>
-          <w:i/>
-          <w:iCs/>
-          <w:sz w:val="20"/>
-          <w:szCs w:val="20"/>
-        </w:rPr>
-        <w:tab/>
-      </w:r>
-      <w:r>
-        <w:rPr>
-          <w:i/>
-          <w:iCs/>
-          <w:sz w:val="20"/>
-          <w:szCs w:val="20"/>
-        </w:rPr>
-        <w:t>sevenPressed</w:t>
-      </w:r>
-      <w:r>
-        <w:rPr>
-          <w:i/>
-          <w:iCs/>
-          <w:sz w:val="20"/>
-          <w:szCs w:val="20"/>
-        </w:rPr>
-        <w:tab/>
-      </w:r>
-      <w:r>
-        <w:rPr>
-          <w:i/>
-          <w:iCs/>
-          <w:sz w:val="20"/>
-          <w:szCs w:val="20"/>
-        </w:rPr>
-        <w:tab/>
-        <w:t>clear</w:t>
-      </w:r>
-    </w:p>
-    <w:p>
-      <w:pPr>
-        <w:pStyle w:val="Body"/>
-        <w:tabs>
-          <w:tab w:val="left" w:pos="2430"/>
-          <w:tab w:val="left" w:pos="4770"/>
-          <w:tab w:val="left" w:pos="8910"/>
-        </w:tabs>
-        <w:ind w:left="2160"/>
-        <w:rPr>
-          <w:sz w:val="20"/>
-          <w:szCs w:val="20"/>
-        </w:rPr>
-      </w:pPr>
-      <w:r>
-        <w:rPr>
-          <w:i/>
-          <w:iCs/>
-          <w:sz w:val="20"/>
-          <w:szCs w:val="20"/>
-        </w:rPr>
-        <w:tab/>
-        <w:t>eightPressed</w:t>
-      </w:r>
-      <w:r>
-        <w:rPr>
-          <w:i/>
-          <w:iCs/>
-          <w:sz w:val="20"/>
-          <w:szCs w:val="20"/>
-        </w:rPr>
-        <w:tab/>
-      </w:r>
-      <w:r>
-        <w:rPr>
-          <w:i/>
-          <w:iCs/>
-          <w:sz w:val="20"/>
-          <w:szCs w:val="20"/>
-        </w:rPr>
-        <w:tab/>
-        <w:t>add</w:t>
-      </w:r>
-    </w:p>
-    <w:p>
-      <w:pPr>
-        <w:pStyle w:val="Body"/>
-        <w:tabs>
-          <w:tab w:val="left" w:pos="2430"/>
-          <w:tab w:val="left" w:pos="4770"/>
-          <w:tab w:val="left" w:pos="8910"/>
-        </w:tabs>
-        <w:ind w:left="2160"/>
-        <w:rPr>
-          <w:i/>
-          <w:sz w:val="20"/>
-          <w:szCs w:val="20"/>
-        </w:rPr>
-      </w:pPr>
-      <w:r>
-        <w:rPr>
-          <w:i/>
-          <w:sz w:val="20"/>
-          <w:szCs w:val="20"/>
-        </w:rPr>
-        <w:tab/>
-        <w:t>ninePresse</w:t>
-      </w:r>
-      <w:r>
-        <w:rPr>
-          <w:i/>
-          <w:sz w:val="20"/>
-          <w:szCs w:val="20"/>
-        </w:rPr>
-        <w:t>d</w:t>
-      </w:r>
-      <w:r>
-        <w:rPr>
-          <w:i/>
-          <w:sz w:val="20"/>
-          <w:szCs w:val="20"/>
-        </w:rPr>
-        <w:tab/>
-      </w:r>
-      <w:r>
-        <w:rPr>
-          <w:i/>
-          <w:sz w:val="20"/>
-          <w:szCs w:val="20"/>
-        </w:rPr>
-        <w:tab/>
-        <w:t>subtract</w:t>
-      </w:r>
-    </w:p>
+    <w:tbl>
+      <w:tblPr>
+        <w:tblStyle w:val="TableGrid"/>
+        <w:tblW w:w="0" w:type="auto"/>
+        <w:tblLook w:val="04A0" w:firstRow="1" w:lastRow="0" w:firstColumn="1" w:lastColumn="0" w:noHBand="0" w:noVBand="1"/>
+      </w:tblPr>
+      <w:tblGrid>
+        <w:gridCol w:w="2155"/>
+        <w:gridCol w:w="2160"/>
+        <w:gridCol w:w="4050"/>
+        <w:gridCol w:w="4585"/>
+      </w:tblGrid>
+      <w:tr>
+        <w:tc>
+          <w:tcPr>
+            <w:tcW w:w="2155" w:type="dxa"/>
+          </w:tcPr>
+          <w:p>
+            <w:pPr>
+              <w:pStyle w:val="Body"/>
+              <w:pBdr>
+                <w:top w:val="none" w:sz="0" w:space="0" w:color="auto"/>
+                <w:left w:val="none" w:sz="0" w:space="0" w:color="auto"/>
+                <w:bottom w:val="none" w:sz="0" w:space="0" w:color="auto"/>
+                <w:right w:val="none" w:sz="0" w:space="0" w:color="auto"/>
+                <w:between w:val="none" w:sz="0" w:space="0" w:color="auto"/>
+                <w:bar w:val="none" w:sz="0" w:color="auto"/>
+              </w:pBdr>
+            </w:pPr>
+            <w:r>
+              <w:rPr>
+                <w:u w:val="single"/>
+              </w:rPr>
+              <w:t>Required outlets?</w:t>
+            </w:r>
+          </w:p>
+        </w:tc>
+        <w:tc>
+          <w:tcPr>
+            <w:tcW w:w="2160" w:type="dxa"/>
+          </w:tcPr>
+          <w:p>
+            <w:pPr>
+              <w:pStyle w:val="Body"/>
+              <w:pBdr>
+                <w:top w:val="none" w:sz="0" w:space="0" w:color="auto"/>
+                <w:left w:val="none" w:sz="0" w:space="0" w:color="auto"/>
+                <w:bottom w:val="none" w:sz="0" w:space="0" w:color="auto"/>
+                <w:right w:val="none" w:sz="0" w:space="0" w:color="auto"/>
+                <w:between w:val="none" w:sz="0" w:space="0" w:color="auto"/>
+                <w:bar w:val="none" w:sz="0" w:color="auto"/>
+              </w:pBdr>
+            </w:pPr>
+            <w:r>
+              <w:rPr>
+                <w:u w:val="single"/>
+              </w:rPr>
+              <w:t>Required actions?</w:t>
+            </w:r>
+          </w:p>
+        </w:tc>
+        <w:tc>
+          <w:tcPr>
+            <w:tcW w:w="4050" w:type="dxa"/>
+          </w:tcPr>
+          <w:p>
+            <w:pPr>
+              <w:pStyle w:val="Body"/>
+              <w:pBdr>
+                <w:top w:val="none" w:sz="0" w:space="0" w:color="auto"/>
+                <w:left w:val="none" w:sz="0" w:space="0" w:color="auto"/>
+                <w:bottom w:val="none" w:sz="0" w:space="0" w:color="auto"/>
+                <w:right w:val="none" w:sz="0" w:space="0" w:color="auto"/>
+                <w:between w:val="none" w:sz="0" w:space="0" w:color="auto"/>
+                <w:bar w:val="none" w:sz="0" w:color="auto"/>
+              </w:pBdr>
+            </w:pPr>
+            <w:r>
+              <w:rPr>
+                <w:u w:val="single"/>
+              </w:rPr>
+              <w:t>What state should the model track?</w:t>
+            </w:r>
+            <w:r>
+              <w:t xml:space="preserve">  </w:t>
+            </w:r>
+          </w:p>
+        </w:tc>
+        <w:tc>
+          <w:tcPr>
+            <w:tcW w:w="4585" w:type="dxa"/>
+          </w:tcPr>
+          <w:p>
+            <w:pPr>
+              <w:pStyle w:val="Body"/>
+              <w:pBdr>
+                <w:top w:val="none" w:sz="0" w:space="0" w:color="auto"/>
+                <w:left w:val="none" w:sz="0" w:space="0" w:color="auto"/>
+                <w:bottom w:val="none" w:sz="0" w:space="0" w:color="auto"/>
+                <w:right w:val="none" w:sz="0" w:space="0" w:color="auto"/>
+                <w:between w:val="none" w:sz="0" w:space="0" w:color="auto"/>
+                <w:bar w:val="none" w:sz="0" w:color="auto"/>
+              </w:pBdr>
+            </w:pPr>
+            <w:r>
+              <w:rPr>
+                <w:u w:val="single"/>
+              </w:rPr>
+              <w:t>What functions does the model need?</w:t>
+            </w:r>
+          </w:p>
+        </w:tc>
+      </w:tr>
+      <w:tr>
+        <w:tc>
+          <w:tcPr>
+            <w:tcW w:w="2155" w:type="dxa"/>
+          </w:tcPr>
+          <w:p>
+            <w:pPr>
+              <w:pStyle w:val="Body"/>
+              <w:pBdr>
+                <w:top w:val="none" w:sz="0" w:space="0" w:color="auto"/>
+                <w:left w:val="none" w:sz="0" w:space="0" w:color="auto"/>
+                <w:bottom w:val="none" w:sz="0" w:space="0" w:color="auto"/>
+                <w:right w:val="none" w:sz="0" w:space="0" w:color="auto"/>
+                <w:between w:val="none" w:sz="0" w:space="0" w:color="auto"/>
+                <w:bar w:val="none" w:sz="0" w:color="auto"/>
+              </w:pBdr>
+            </w:pPr>
+            <w:r>
+              <w:rPr>
+                <w:i/>
+                <w:iCs/>
+                <w:sz w:val="20"/>
+                <w:szCs w:val="20"/>
+              </w:rPr>
+              <w:t>labelDisplay</w:t>
+            </w:r>
+          </w:p>
+        </w:tc>
+        <w:tc>
+          <w:tcPr>
+            <w:tcW w:w="2160" w:type="dxa"/>
+          </w:tcPr>
+          <w:p>
+            <w:pPr>
+              <w:pStyle w:val="Body"/>
+              <w:pBdr>
+                <w:top w:val="none" w:sz="0" w:space="0" w:color="auto"/>
+                <w:left w:val="none" w:sz="0" w:space="0" w:color="auto"/>
+                <w:bottom w:val="none" w:sz="0" w:space="0" w:color="auto"/>
+                <w:right w:val="none" w:sz="0" w:space="0" w:color="auto"/>
+                <w:between w:val="none" w:sz="0" w:space="0" w:color="auto"/>
+                <w:bar w:val="none" w:sz="0" w:color="auto"/>
+              </w:pBdr>
+              <w:rPr>
+                <w:i/>
+                <w:iCs/>
+                <w:sz w:val="20"/>
+                <w:szCs w:val="20"/>
+              </w:rPr>
+            </w:pPr>
+            <w:r>
+              <w:rPr>
+                <w:i/>
+                <w:iCs/>
+                <w:sz w:val="20"/>
+                <w:szCs w:val="20"/>
+              </w:rPr>
+              <w:t>onePressed</w:t>
+            </w:r>
+            <w:r>
+              <w:rPr>
+                <w:i/>
+                <w:iCs/>
+                <w:sz w:val="20"/>
+                <w:szCs w:val="20"/>
+              </w:rPr>
+              <w:t xml:space="preserve"> </w:t>
+            </w:r>
+            <w:r>
+              <w:rPr>
+                <w:i/>
+                <w:iCs/>
+                <w:sz w:val="20"/>
+                <w:szCs w:val="20"/>
+              </w:rPr>
+              <w:t>twoPressed</w:t>
+            </w:r>
+            <w:r>
+              <w:rPr>
+                <w:i/>
+                <w:iCs/>
+                <w:sz w:val="20"/>
+                <w:szCs w:val="20"/>
+              </w:rPr>
+              <w:t xml:space="preserve"> </w:t>
+            </w:r>
+            <w:r>
+              <w:rPr>
+                <w:i/>
+                <w:iCs/>
+                <w:sz w:val="20"/>
+                <w:szCs w:val="20"/>
+              </w:rPr>
+              <w:t>threePressed</w:t>
+            </w:r>
+          </w:p>
+          <w:p>
+            <w:pPr>
+              <w:pStyle w:val="Body"/>
+              <w:pBdr>
+                <w:top w:val="none" w:sz="0" w:space="0" w:color="auto"/>
+                <w:left w:val="none" w:sz="0" w:space="0" w:color="auto"/>
+                <w:bottom w:val="none" w:sz="0" w:space="0" w:color="auto"/>
+                <w:right w:val="none" w:sz="0" w:space="0" w:color="auto"/>
+                <w:between w:val="none" w:sz="0" w:space="0" w:color="auto"/>
+                <w:bar w:val="none" w:sz="0" w:color="auto"/>
+              </w:pBdr>
+              <w:rPr>
+                <w:i/>
+                <w:iCs/>
+                <w:sz w:val="20"/>
+                <w:szCs w:val="20"/>
+              </w:rPr>
+            </w:pPr>
+            <w:r>
+              <w:rPr>
+                <w:i/>
+                <w:iCs/>
+                <w:sz w:val="20"/>
+                <w:szCs w:val="20"/>
+              </w:rPr>
+              <w:t>fourPressed</w:t>
+            </w:r>
+          </w:p>
+          <w:p>
+            <w:pPr>
+              <w:pStyle w:val="Body"/>
+              <w:pBdr>
+                <w:top w:val="none" w:sz="0" w:space="0" w:color="auto"/>
+                <w:left w:val="none" w:sz="0" w:space="0" w:color="auto"/>
+                <w:bottom w:val="none" w:sz="0" w:space="0" w:color="auto"/>
+                <w:right w:val="none" w:sz="0" w:space="0" w:color="auto"/>
+                <w:between w:val="none" w:sz="0" w:space="0" w:color="auto"/>
+                <w:bar w:val="none" w:sz="0" w:color="auto"/>
+              </w:pBdr>
+              <w:rPr>
+                <w:i/>
+                <w:iCs/>
+                <w:sz w:val="20"/>
+                <w:szCs w:val="20"/>
+              </w:rPr>
+            </w:pPr>
+            <w:r>
+              <w:rPr>
+                <w:i/>
+                <w:iCs/>
+                <w:sz w:val="20"/>
+                <w:szCs w:val="20"/>
+              </w:rPr>
+              <w:t>five</w:t>
+            </w:r>
+            <w:r>
+              <w:rPr>
+                <w:i/>
+                <w:iCs/>
+                <w:sz w:val="20"/>
+                <w:szCs w:val="20"/>
+              </w:rPr>
+              <w:t>Pressed</w:t>
+            </w:r>
+          </w:p>
+          <w:p>
+            <w:pPr>
+              <w:pStyle w:val="Body"/>
+              <w:pBdr>
+                <w:top w:val="none" w:sz="0" w:space="0" w:color="auto"/>
+                <w:left w:val="none" w:sz="0" w:space="0" w:color="auto"/>
+                <w:bottom w:val="none" w:sz="0" w:space="0" w:color="auto"/>
+                <w:right w:val="none" w:sz="0" w:space="0" w:color="auto"/>
+                <w:between w:val="none" w:sz="0" w:space="0" w:color="auto"/>
+                <w:bar w:val="none" w:sz="0" w:color="auto"/>
+              </w:pBdr>
+              <w:rPr>
+                <w:i/>
+                <w:iCs/>
+                <w:sz w:val="20"/>
+                <w:szCs w:val="20"/>
+              </w:rPr>
+            </w:pPr>
+            <w:r>
+              <w:rPr>
+                <w:i/>
+                <w:iCs/>
+                <w:sz w:val="20"/>
+                <w:szCs w:val="20"/>
+              </w:rPr>
+              <w:t>six</w:t>
+            </w:r>
+            <w:r>
+              <w:rPr>
+                <w:i/>
+                <w:iCs/>
+                <w:sz w:val="20"/>
+                <w:szCs w:val="20"/>
+              </w:rPr>
+              <w:t>Pressed</w:t>
+            </w:r>
+          </w:p>
+          <w:p>
+            <w:pPr>
+              <w:pStyle w:val="Body"/>
+              <w:pBdr>
+                <w:top w:val="none" w:sz="0" w:space="0" w:color="auto"/>
+                <w:left w:val="none" w:sz="0" w:space="0" w:color="auto"/>
+                <w:bottom w:val="none" w:sz="0" w:space="0" w:color="auto"/>
+                <w:right w:val="none" w:sz="0" w:space="0" w:color="auto"/>
+                <w:between w:val="none" w:sz="0" w:space="0" w:color="auto"/>
+                <w:bar w:val="none" w:sz="0" w:color="auto"/>
+              </w:pBdr>
+              <w:rPr>
+                <w:i/>
+                <w:iCs/>
+                <w:sz w:val="20"/>
+                <w:szCs w:val="20"/>
+              </w:rPr>
+            </w:pPr>
+            <w:r>
+              <w:rPr>
+                <w:i/>
+                <w:iCs/>
+                <w:sz w:val="20"/>
+                <w:szCs w:val="20"/>
+              </w:rPr>
+              <w:t>seven</w:t>
+            </w:r>
+            <w:r>
+              <w:rPr>
+                <w:i/>
+                <w:iCs/>
+                <w:sz w:val="20"/>
+                <w:szCs w:val="20"/>
+              </w:rPr>
+              <w:t>Pressed</w:t>
+            </w:r>
+          </w:p>
+          <w:p>
+            <w:pPr>
+              <w:pStyle w:val="Body"/>
+              <w:pBdr>
+                <w:top w:val="none" w:sz="0" w:space="0" w:color="auto"/>
+                <w:left w:val="none" w:sz="0" w:space="0" w:color="auto"/>
+                <w:bottom w:val="none" w:sz="0" w:space="0" w:color="auto"/>
+                <w:right w:val="none" w:sz="0" w:space="0" w:color="auto"/>
+                <w:between w:val="none" w:sz="0" w:space="0" w:color="auto"/>
+                <w:bar w:val="none" w:sz="0" w:color="auto"/>
+              </w:pBdr>
+              <w:rPr>
+                <w:i/>
+                <w:iCs/>
+                <w:sz w:val="20"/>
+                <w:szCs w:val="20"/>
+              </w:rPr>
+            </w:pPr>
+            <w:r>
+              <w:rPr>
+                <w:i/>
+                <w:iCs/>
+                <w:sz w:val="20"/>
+                <w:szCs w:val="20"/>
+              </w:rPr>
+              <w:t>eight</w:t>
+            </w:r>
+            <w:r>
+              <w:rPr>
+                <w:i/>
+                <w:iCs/>
+                <w:sz w:val="20"/>
+                <w:szCs w:val="20"/>
+              </w:rPr>
+              <w:t>Pressed</w:t>
+            </w:r>
+          </w:p>
+          <w:p>
+            <w:pPr>
+              <w:pStyle w:val="Body"/>
+              <w:pBdr>
+                <w:top w:val="none" w:sz="0" w:space="0" w:color="auto"/>
+                <w:left w:val="none" w:sz="0" w:space="0" w:color="auto"/>
+                <w:bottom w:val="none" w:sz="0" w:space="0" w:color="auto"/>
+                <w:right w:val="none" w:sz="0" w:space="0" w:color="auto"/>
+                <w:between w:val="none" w:sz="0" w:space="0" w:color="auto"/>
+                <w:bar w:val="none" w:sz="0" w:color="auto"/>
+              </w:pBdr>
+              <w:rPr>
+                <w:i/>
+                <w:iCs/>
+                <w:sz w:val="20"/>
+                <w:szCs w:val="20"/>
+              </w:rPr>
+            </w:pPr>
+            <w:r>
+              <w:rPr>
+                <w:i/>
+                <w:iCs/>
+                <w:sz w:val="20"/>
+                <w:szCs w:val="20"/>
+              </w:rPr>
+              <w:t>nine</w:t>
+            </w:r>
+            <w:r>
+              <w:rPr>
+                <w:i/>
+                <w:iCs/>
+                <w:sz w:val="20"/>
+                <w:szCs w:val="20"/>
+              </w:rPr>
+              <w:t>Pressed</w:t>
+            </w:r>
+          </w:p>
+          <w:p>
+            <w:pPr>
+              <w:pStyle w:val="Body"/>
+              <w:pBdr>
+                <w:top w:val="none" w:sz="0" w:space="0" w:color="auto"/>
+                <w:left w:val="none" w:sz="0" w:space="0" w:color="auto"/>
+                <w:bottom w:val="none" w:sz="0" w:space="0" w:color="auto"/>
+                <w:right w:val="none" w:sz="0" w:space="0" w:color="auto"/>
+                <w:between w:val="none" w:sz="0" w:space="0" w:color="auto"/>
+                <w:bar w:val="none" w:sz="0" w:color="auto"/>
+              </w:pBdr>
+              <w:rPr>
+                <w:i/>
+                <w:iCs/>
+                <w:sz w:val="20"/>
+                <w:szCs w:val="20"/>
+              </w:rPr>
+            </w:pPr>
+            <w:r>
+              <w:rPr>
+                <w:i/>
+                <w:iCs/>
+                <w:sz w:val="20"/>
+                <w:szCs w:val="20"/>
+              </w:rPr>
+              <w:t>zero</w:t>
+            </w:r>
+            <w:r>
+              <w:rPr>
+                <w:i/>
+                <w:iCs/>
+                <w:sz w:val="20"/>
+                <w:szCs w:val="20"/>
+              </w:rPr>
+              <w:t>Pressed</w:t>
+            </w:r>
+          </w:p>
+          <w:p>
+            <w:pPr>
+              <w:pStyle w:val="Body"/>
+              <w:pBdr>
+                <w:top w:val="none" w:sz="0" w:space="0" w:color="auto"/>
+                <w:left w:val="none" w:sz="0" w:space="0" w:color="auto"/>
+                <w:bottom w:val="none" w:sz="0" w:space="0" w:color="auto"/>
+                <w:right w:val="none" w:sz="0" w:space="0" w:color="auto"/>
+                <w:between w:val="none" w:sz="0" w:space="0" w:color="auto"/>
+                <w:bar w:val="none" w:sz="0" w:color="auto"/>
+              </w:pBdr>
+              <w:rPr>
+                <w:i/>
+                <w:iCs/>
+                <w:sz w:val="20"/>
+                <w:szCs w:val="20"/>
+              </w:rPr>
+            </w:pPr>
+            <w:r>
+              <w:rPr>
+                <w:i/>
+                <w:iCs/>
+                <w:sz w:val="20"/>
+                <w:szCs w:val="20"/>
+              </w:rPr>
+              <w:t>point</w:t>
+            </w:r>
+            <w:r>
+              <w:rPr>
+                <w:i/>
+                <w:iCs/>
+                <w:sz w:val="20"/>
+                <w:szCs w:val="20"/>
+              </w:rPr>
+              <w:t>Pressed</w:t>
+            </w:r>
+          </w:p>
+          <w:p>
+            <w:pPr>
+              <w:pStyle w:val="Body"/>
+              <w:pBdr>
+                <w:top w:val="none" w:sz="0" w:space="0" w:color="auto"/>
+                <w:left w:val="none" w:sz="0" w:space="0" w:color="auto"/>
+                <w:bottom w:val="none" w:sz="0" w:space="0" w:color="auto"/>
+                <w:right w:val="none" w:sz="0" w:space="0" w:color="auto"/>
+                <w:between w:val="none" w:sz="0" w:space="0" w:color="auto"/>
+                <w:bar w:val="none" w:sz="0" w:color="auto"/>
+              </w:pBdr>
+              <w:rPr>
+                <w:i/>
+                <w:iCs/>
+                <w:sz w:val="20"/>
+                <w:szCs w:val="20"/>
+              </w:rPr>
+            </w:pPr>
+            <w:r>
+              <w:rPr>
+                <w:i/>
+                <w:iCs/>
+                <w:sz w:val="20"/>
+                <w:szCs w:val="20"/>
+              </w:rPr>
+              <w:t>multiply</w:t>
+            </w:r>
+          </w:p>
+          <w:p>
+            <w:pPr>
+              <w:pStyle w:val="Body"/>
+              <w:pBdr>
+                <w:top w:val="none" w:sz="0" w:space="0" w:color="auto"/>
+                <w:left w:val="none" w:sz="0" w:space="0" w:color="auto"/>
+                <w:bottom w:val="none" w:sz="0" w:space="0" w:color="auto"/>
+                <w:right w:val="none" w:sz="0" w:space="0" w:color="auto"/>
+                <w:between w:val="none" w:sz="0" w:space="0" w:color="auto"/>
+                <w:bar w:val="none" w:sz="0" w:color="auto"/>
+              </w:pBdr>
+              <w:rPr>
+                <w:i/>
+                <w:iCs/>
+                <w:sz w:val="20"/>
+                <w:szCs w:val="20"/>
+              </w:rPr>
+            </w:pPr>
+            <w:r>
+              <w:rPr>
+                <w:i/>
+                <w:iCs/>
+                <w:sz w:val="20"/>
+                <w:szCs w:val="20"/>
+              </w:rPr>
+              <w:t>divide</w:t>
+            </w:r>
+          </w:p>
+          <w:p>
+            <w:pPr>
+              <w:pStyle w:val="Body"/>
+              <w:pBdr>
+                <w:top w:val="none" w:sz="0" w:space="0" w:color="auto"/>
+                <w:left w:val="none" w:sz="0" w:space="0" w:color="auto"/>
+                <w:bottom w:val="none" w:sz="0" w:space="0" w:color="auto"/>
+                <w:right w:val="none" w:sz="0" w:space="0" w:color="auto"/>
+                <w:between w:val="none" w:sz="0" w:space="0" w:color="auto"/>
+                <w:bar w:val="none" w:sz="0" w:color="auto"/>
+              </w:pBdr>
+              <w:rPr>
+                <w:i/>
+                <w:iCs/>
+                <w:sz w:val="20"/>
+                <w:szCs w:val="20"/>
+              </w:rPr>
+            </w:pPr>
+            <w:r>
+              <w:rPr>
+                <w:i/>
+                <w:iCs/>
+                <w:sz w:val="20"/>
+                <w:szCs w:val="20"/>
+              </w:rPr>
+              <w:t>add</w:t>
+            </w:r>
+          </w:p>
+          <w:p>
+            <w:pPr>
+              <w:pStyle w:val="Body"/>
+              <w:pBdr>
+                <w:top w:val="none" w:sz="0" w:space="0" w:color="auto"/>
+                <w:left w:val="none" w:sz="0" w:space="0" w:color="auto"/>
+                <w:bottom w:val="none" w:sz="0" w:space="0" w:color="auto"/>
+                <w:right w:val="none" w:sz="0" w:space="0" w:color="auto"/>
+                <w:between w:val="none" w:sz="0" w:space="0" w:color="auto"/>
+                <w:bar w:val="none" w:sz="0" w:color="auto"/>
+              </w:pBdr>
+              <w:rPr>
+                <w:i/>
+                <w:iCs/>
+                <w:sz w:val="20"/>
+                <w:szCs w:val="20"/>
+              </w:rPr>
+            </w:pPr>
+            <w:r>
+              <w:rPr>
+                <w:i/>
+                <w:iCs/>
+                <w:sz w:val="20"/>
+                <w:szCs w:val="20"/>
+              </w:rPr>
+              <w:t>subtract</w:t>
+            </w:r>
+          </w:p>
+          <w:p>
+            <w:pPr>
+              <w:pStyle w:val="Body"/>
+              <w:pBdr>
+                <w:top w:val="none" w:sz="0" w:space="0" w:color="auto"/>
+                <w:left w:val="none" w:sz="0" w:space="0" w:color="auto"/>
+                <w:bottom w:val="none" w:sz="0" w:space="0" w:color="auto"/>
+                <w:right w:val="none" w:sz="0" w:space="0" w:color="auto"/>
+                <w:between w:val="none" w:sz="0" w:space="0" w:color="auto"/>
+                <w:bar w:val="none" w:sz="0" w:color="auto"/>
+              </w:pBdr>
+              <w:rPr>
+                <w:i/>
+                <w:iCs/>
+                <w:sz w:val="20"/>
+                <w:szCs w:val="20"/>
+              </w:rPr>
+            </w:pPr>
+            <w:r>
+              <w:rPr>
+                <w:i/>
+                <w:iCs/>
+                <w:sz w:val="20"/>
+                <w:szCs w:val="20"/>
+              </w:rPr>
+              <w:t>equals</w:t>
+            </w:r>
+          </w:p>
+          <w:p>
+            <w:pPr>
+              <w:pStyle w:val="Body"/>
+              <w:pBdr>
+                <w:top w:val="none" w:sz="0" w:space="0" w:color="auto"/>
+                <w:left w:val="none" w:sz="0" w:space="0" w:color="auto"/>
+                <w:bottom w:val="none" w:sz="0" w:space="0" w:color="auto"/>
+                <w:right w:val="none" w:sz="0" w:space="0" w:color="auto"/>
+                <w:between w:val="none" w:sz="0" w:space="0" w:color="auto"/>
+                <w:bar w:val="none" w:sz="0" w:color="auto"/>
+              </w:pBdr>
+              <w:rPr>
+                <w:i/>
+                <w:iCs/>
+                <w:sz w:val="20"/>
+                <w:szCs w:val="20"/>
+              </w:rPr>
+            </w:pPr>
+            <w:r>
+              <w:rPr>
+                <w:i/>
+                <w:iCs/>
+                <w:sz w:val="20"/>
+                <w:szCs w:val="20"/>
+              </w:rPr>
+              <w:t>PlusMinus</w:t>
+            </w:r>
+          </w:p>
+          <w:p>
+            <w:pPr>
+              <w:pStyle w:val="Body"/>
+              <w:pBdr>
+                <w:top w:val="none" w:sz="0" w:space="0" w:color="auto"/>
+                <w:left w:val="none" w:sz="0" w:space="0" w:color="auto"/>
+                <w:bottom w:val="none" w:sz="0" w:space="0" w:color="auto"/>
+                <w:right w:val="none" w:sz="0" w:space="0" w:color="auto"/>
+                <w:between w:val="none" w:sz="0" w:space="0" w:color="auto"/>
+                <w:bar w:val="none" w:sz="0" w:color="auto"/>
+              </w:pBdr>
+              <w:rPr>
+                <w:i/>
+                <w:iCs/>
+                <w:sz w:val="20"/>
+                <w:szCs w:val="20"/>
+              </w:rPr>
+            </w:pPr>
+            <w:r>
+              <w:rPr>
+                <w:i/>
+                <w:iCs/>
+                <w:sz w:val="20"/>
+                <w:szCs w:val="20"/>
+              </w:rPr>
+              <w:t>Clear</w:t>
+            </w:r>
+          </w:p>
+          <w:p>
+            <w:pPr>
+              <w:pStyle w:val="Body"/>
+              <w:pBdr>
+                <w:top w:val="none" w:sz="0" w:space="0" w:color="auto"/>
+                <w:left w:val="none" w:sz="0" w:space="0" w:color="auto"/>
+                <w:bottom w:val="none" w:sz="0" w:space="0" w:color="auto"/>
+                <w:right w:val="none" w:sz="0" w:space="0" w:color="auto"/>
+                <w:between w:val="none" w:sz="0" w:space="0" w:color="auto"/>
+                <w:bar w:val="none" w:sz="0" w:color="auto"/>
+              </w:pBdr>
+              <w:rPr>
+                <w:b/>
+              </w:rPr>
+            </w:pPr>
+            <w:r>
+              <w:rPr>
+                <w:i/>
+                <w:iCs/>
+                <w:sz w:val="20"/>
+                <w:szCs w:val="20"/>
+              </w:rPr>
+              <w:t>Percentage</w:t>
+            </w:r>
+          </w:p>
+        </w:tc>
+        <w:tc>
+          <w:tcPr>
+            <w:tcW w:w="4050" w:type="dxa"/>
+          </w:tcPr>
+          <w:p>
+            <w:pPr>
+              <w:pStyle w:val="Body"/>
+              <w:pBdr>
+                <w:top w:val="none" w:sz="0" w:space="0" w:color="auto"/>
+                <w:left w:val="none" w:sz="0" w:space="0" w:color="auto"/>
+                <w:bottom w:val="none" w:sz="0" w:space="0" w:color="auto"/>
+                <w:right w:val="none" w:sz="0" w:space="0" w:color="auto"/>
+                <w:between w:val="none" w:sz="0" w:space="0" w:color="auto"/>
+                <w:bar w:val="none" w:sz="0" w:color="auto"/>
+              </w:pBdr>
+              <w:rPr>
+                <w:i/>
+                <w:iCs/>
+                <w:sz w:val="20"/>
+                <w:szCs w:val="20"/>
+              </w:rPr>
+            </w:pPr>
+            <w:r>
+              <w:rPr>
+                <w:i/>
+                <w:iCs/>
+                <w:sz w:val="20"/>
+                <w:szCs w:val="20"/>
+              </w:rPr>
+              <w:t>computedValue : Double</w:t>
+            </w:r>
+          </w:p>
+          <w:p>
+            <w:pPr>
+              <w:pStyle w:val="Body"/>
+              <w:pBdr>
+                <w:top w:val="none" w:sz="0" w:space="0" w:color="auto"/>
+                <w:left w:val="none" w:sz="0" w:space="0" w:color="auto"/>
+                <w:bottom w:val="none" w:sz="0" w:space="0" w:color="auto"/>
+                <w:right w:val="none" w:sz="0" w:space="0" w:color="auto"/>
+                <w:between w:val="none" w:sz="0" w:space="0" w:color="auto"/>
+                <w:bar w:val="none" w:sz="0" w:color="auto"/>
+              </w:pBdr>
+              <w:rPr>
+                <w:i/>
+                <w:iCs/>
+                <w:sz w:val="20"/>
+                <w:szCs w:val="20"/>
+              </w:rPr>
+            </w:pPr>
+            <w:r>
+              <w:rPr>
+                <w:i/>
+                <w:iCs/>
+                <w:sz w:val="20"/>
+                <w:szCs w:val="20"/>
+              </w:rPr>
+              <w:t>providedValue : String?</w:t>
+            </w:r>
+            <w:r>
+              <w:rPr>
+                <w:i/>
+                <w:iCs/>
+                <w:sz w:val="20"/>
+                <w:szCs w:val="20"/>
+              </w:rPr>
+              <w:t xml:space="preserve"> </w:t>
+            </w:r>
+          </w:p>
+          <w:p>
+            <w:pPr>
+              <w:pStyle w:val="Body"/>
+              <w:pBdr>
+                <w:top w:val="none" w:sz="0" w:space="0" w:color="auto"/>
+                <w:left w:val="none" w:sz="0" w:space="0" w:color="auto"/>
+                <w:bottom w:val="none" w:sz="0" w:space="0" w:color="auto"/>
+                <w:right w:val="none" w:sz="0" w:space="0" w:color="auto"/>
+                <w:between w:val="none" w:sz="0" w:space="0" w:color="auto"/>
+                <w:bar w:val="none" w:sz="0" w:color="auto"/>
+              </w:pBdr>
+            </w:pPr>
+            <w:r>
+              <w:rPr>
+                <w:i/>
+                <w:iCs/>
+                <w:sz w:val="20"/>
+                <w:szCs w:val="20"/>
+              </w:rPr>
+              <w:t>operation : Operation?</w:t>
+            </w:r>
+          </w:p>
+        </w:tc>
+        <w:tc>
+          <w:tcPr>
+            <w:tcW w:w="4585" w:type="dxa"/>
+          </w:tcPr>
+          <w:p>
+            <w:pPr>
+              <w:pStyle w:val="Body"/>
+              <w:pBdr>
+                <w:top w:val="none" w:sz="0" w:space="0" w:color="auto"/>
+                <w:left w:val="none" w:sz="0" w:space="0" w:color="auto"/>
+                <w:bottom w:val="none" w:sz="0" w:space="0" w:color="auto"/>
+                <w:right w:val="none" w:sz="0" w:space="0" w:color="auto"/>
+                <w:between w:val="none" w:sz="0" w:space="0" w:color="auto"/>
+                <w:bar w:val="none" w:sz="0" w:color="auto"/>
+              </w:pBdr>
+              <w:rPr>
+                <w:i/>
+                <w:iCs/>
+                <w:sz w:val="20"/>
+                <w:szCs w:val="20"/>
+              </w:rPr>
+            </w:pPr>
+            <w:r>
+              <w:rPr>
+                <w:i/>
+                <w:iCs/>
+                <w:sz w:val="20"/>
+                <w:szCs w:val="20"/>
+              </w:rPr>
+              <w:t>addToNewValue(digit : string)</w:t>
+            </w:r>
+          </w:p>
+          <w:p>
+            <w:pPr>
+              <w:pStyle w:val="Body"/>
+              <w:pBdr>
+                <w:top w:val="none" w:sz="0" w:space="0" w:color="auto"/>
+                <w:left w:val="none" w:sz="0" w:space="0" w:color="auto"/>
+                <w:bottom w:val="none" w:sz="0" w:space="0" w:color="auto"/>
+                <w:right w:val="none" w:sz="0" w:space="0" w:color="auto"/>
+                <w:between w:val="none" w:sz="0" w:space="0" w:color="auto"/>
+                <w:bar w:val="none" w:sz="0" w:color="auto"/>
+              </w:pBdr>
+              <w:rPr>
+                <w:i/>
+                <w:iCs/>
+                <w:sz w:val="20"/>
+                <w:szCs w:val="20"/>
+              </w:rPr>
+            </w:pPr>
+            <w:r>
+              <w:rPr>
+                <w:i/>
+                <w:iCs/>
+                <w:sz w:val="20"/>
+                <w:szCs w:val="20"/>
+              </w:rPr>
+              <w:t>multiply</w:t>
+            </w:r>
+          </w:p>
+          <w:p>
+            <w:pPr>
+              <w:pStyle w:val="Body"/>
+              <w:pBdr>
+                <w:top w:val="none" w:sz="0" w:space="0" w:color="auto"/>
+                <w:left w:val="none" w:sz="0" w:space="0" w:color="auto"/>
+                <w:bottom w:val="none" w:sz="0" w:space="0" w:color="auto"/>
+                <w:right w:val="none" w:sz="0" w:space="0" w:color="auto"/>
+                <w:between w:val="none" w:sz="0" w:space="0" w:color="auto"/>
+                <w:bar w:val="none" w:sz="0" w:color="auto"/>
+              </w:pBdr>
+              <w:rPr>
+                <w:i/>
+                <w:iCs/>
+                <w:sz w:val="20"/>
+                <w:szCs w:val="20"/>
+              </w:rPr>
+            </w:pPr>
+            <w:r>
+              <w:rPr>
+                <w:i/>
+                <w:iCs/>
+                <w:sz w:val="20"/>
+                <w:szCs w:val="20"/>
+              </w:rPr>
+              <w:t>divide</w:t>
+            </w:r>
+          </w:p>
+          <w:p>
+            <w:pPr>
+              <w:pStyle w:val="Body"/>
+              <w:pBdr>
+                <w:top w:val="none" w:sz="0" w:space="0" w:color="auto"/>
+                <w:left w:val="none" w:sz="0" w:space="0" w:color="auto"/>
+                <w:bottom w:val="none" w:sz="0" w:space="0" w:color="auto"/>
+                <w:right w:val="none" w:sz="0" w:space="0" w:color="auto"/>
+                <w:between w:val="none" w:sz="0" w:space="0" w:color="auto"/>
+                <w:bar w:val="none" w:sz="0" w:color="auto"/>
+              </w:pBdr>
+              <w:rPr>
+                <w:i/>
+                <w:iCs/>
+                <w:sz w:val="20"/>
+                <w:szCs w:val="20"/>
+              </w:rPr>
+            </w:pPr>
+            <w:r>
+              <w:rPr>
+                <w:i/>
+                <w:iCs/>
+                <w:sz w:val="20"/>
+                <w:szCs w:val="20"/>
+              </w:rPr>
+              <w:t>updateState</w:t>
+            </w:r>
+          </w:p>
+          <w:p>
+            <w:pPr>
+              <w:pStyle w:val="Body"/>
+              <w:pBdr>
+                <w:top w:val="none" w:sz="0" w:space="0" w:color="auto"/>
+                <w:left w:val="none" w:sz="0" w:space="0" w:color="auto"/>
+                <w:bottom w:val="none" w:sz="0" w:space="0" w:color="auto"/>
+                <w:right w:val="none" w:sz="0" w:space="0" w:color="auto"/>
+                <w:between w:val="none" w:sz="0" w:space="0" w:color="auto"/>
+                <w:bar w:val="none" w:sz="0" w:color="auto"/>
+              </w:pBdr>
+              <w:rPr>
+                <w:i/>
+                <w:iCs/>
+                <w:sz w:val="20"/>
+                <w:szCs w:val="20"/>
+              </w:rPr>
+            </w:pPr>
+            <w:r>
+              <w:rPr>
+                <w:i/>
+                <w:iCs/>
+                <w:sz w:val="20"/>
+                <w:szCs w:val="20"/>
+              </w:rPr>
+              <w:t>equals</w:t>
+            </w:r>
+          </w:p>
+          <w:p>
+            <w:pPr>
+              <w:pStyle w:val="Body"/>
+              <w:pBdr>
+                <w:top w:val="none" w:sz="0" w:space="0" w:color="auto"/>
+                <w:left w:val="none" w:sz="0" w:space="0" w:color="auto"/>
+                <w:bottom w:val="none" w:sz="0" w:space="0" w:color="auto"/>
+                <w:right w:val="none" w:sz="0" w:space="0" w:color="auto"/>
+                <w:between w:val="none" w:sz="0" w:space="0" w:color="auto"/>
+                <w:bar w:val="none" w:sz="0" w:color="auto"/>
+              </w:pBdr>
+              <w:rPr>
+                <w:i/>
+                <w:iCs/>
+                <w:sz w:val="20"/>
+                <w:szCs w:val="20"/>
+              </w:rPr>
+            </w:pPr>
+            <w:r>
+              <w:rPr>
+                <w:i/>
+                <w:iCs/>
+                <w:sz w:val="20"/>
+                <w:szCs w:val="20"/>
+              </w:rPr>
+              <w:t>makeProvidedValueCompletedValue</w:t>
+            </w:r>
+          </w:p>
+          <w:p>
+            <w:pPr>
+              <w:pStyle w:val="Body"/>
+              <w:pBdr>
+                <w:top w:val="none" w:sz="0" w:space="0" w:color="auto"/>
+                <w:left w:val="none" w:sz="0" w:space="0" w:color="auto"/>
+                <w:bottom w:val="none" w:sz="0" w:space="0" w:color="auto"/>
+                <w:right w:val="none" w:sz="0" w:space="0" w:color="auto"/>
+                <w:between w:val="none" w:sz="0" w:space="0" w:color="auto"/>
+                <w:bar w:val="none" w:sz="0" w:color="auto"/>
+              </w:pBdr>
+              <w:rPr>
+                <w:i/>
+                <w:iCs/>
+                <w:sz w:val="20"/>
+                <w:szCs w:val="20"/>
+              </w:rPr>
+            </w:pPr>
+            <w:r>
+              <w:rPr>
+                <w:i/>
+                <w:iCs/>
+                <w:sz w:val="20"/>
+                <w:szCs w:val="20"/>
+              </w:rPr>
+              <w:t>clear</w:t>
+            </w:r>
+          </w:p>
+          <w:p>
+            <w:pPr>
+              <w:pStyle w:val="Body"/>
+              <w:pBdr>
+                <w:top w:val="none" w:sz="0" w:space="0" w:color="auto"/>
+                <w:left w:val="none" w:sz="0" w:space="0" w:color="auto"/>
+                <w:bottom w:val="none" w:sz="0" w:space="0" w:color="auto"/>
+                <w:right w:val="none" w:sz="0" w:space="0" w:color="auto"/>
+                <w:between w:val="none" w:sz="0" w:space="0" w:color="auto"/>
+                <w:bar w:val="none" w:sz="0" w:color="auto"/>
+              </w:pBdr>
+              <w:rPr>
+                <w:i/>
+                <w:iCs/>
+                <w:sz w:val="20"/>
+                <w:szCs w:val="20"/>
+              </w:rPr>
+            </w:pPr>
+            <w:r>
+              <w:rPr>
+                <w:i/>
+                <w:iCs/>
+                <w:sz w:val="20"/>
+                <w:szCs w:val="20"/>
+              </w:rPr>
+              <w:t>add</w:t>
+            </w:r>
+          </w:p>
+          <w:p>
+            <w:pPr>
+              <w:pStyle w:val="Body"/>
+              <w:pBdr>
+                <w:top w:val="none" w:sz="0" w:space="0" w:color="auto"/>
+                <w:left w:val="none" w:sz="0" w:space="0" w:color="auto"/>
+                <w:bottom w:val="none" w:sz="0" w:space="0" w:color="auto"/>
+                <w:right w:val="none" w:sz="0" w:space="0" w:color="auto"/>
+                <w:between w:val="none" w:sz="0" w:space="0" w:color="auto"/>
+                <w:bar w:val="none" w:sz="0" w:color="auto"/>
+              </w:pBdr>
+              <w:rPr>
+                <w:i/>
+                <w:iCs/>
+                <w:sz w:val="20"/>
+                <w:szCs w:val="20"/>
+              </w:rPr>
+            </w:pPr>
+            <w:r>
+              <w:rPr>
+                <w:i/>
+                <w:iCs/>
+                <w:sz w:val="20"/>
+                <w:szCs w:val="20"/>
+              </w:rPr>
+              <w:t>subtract</w:t>
+            </w:r>
+          </w:p>
+          <w:p>
+            <w:pPr>
+              <w:pStyle w:val="Body"/>
+              <w:pBdr>
+                <w:top w:val="none" w:sz="0" w:space="0" w:color="auto"/>
+                <w:left w:val="none" w:sz="0" w:space="0" w:color="auto"/>
+                <w:bottom w:val="none" w:sz="0" w:space="0" w:color="auto"/>
+                <w:right w:val="none" w:sz="0" w:space="0" w:color="auto"/>
+                <w:between w:val="none" w:sz="0" w:space="0" w:color="auto"/>
+                <w:bar w:val="none" w:sz="0" w:color="auto"/>
+              </w:pBdr>
+              <w:rPr>
+                <w:i/>
+                <w:iCs/>
+                <w:sz w:val="20"/>
+                <w:szCs w:val="20"/>
+              </w:rPr>
+            </w:pPr>
+            <w:r>
+              <w:rPr>
+                <w:i/>
+                <w:iCs/>
+                <w:sz w:val="20"/>
+                <w:szCs w:val="20"/>
+              </w:rPr>
+              <w:t>percent</w:t>
+            </w:r>
+          </w:p>
+          <w:p>
+            <w:pPr>
+              <w:pStyle w:val="Body"/>
+              <w:pBdr>
+                <w:top w:val="none" w:sz="0" w:space="0" w:color="auto"/>
+                <w:left w:val="none" w:sz="0" w:space="0" w:color="auto"/>
+                <w:bottom w:val="none" w:sz="0" w:space="0" w:color="auto"/>
+                <w:right w:val="none" w:sz="0" w:space="0" w:color="auto"/>
+                <w:between w:val="none" w:sz="0" w:space="0" w:color="auto"/>
+                <w:bar w:val="none" w:sz="0" w:color="auto"/>
+              </w:pBdr>
+            </w:pPr>
+            <w:r>
+              <w:rPr>
+                <w:i/>
+                <w:iCs/>
+                <w:sz w:val="20"/>
+                <w:szCs w:val="20"/>
+              </w:rPr>
+              <w:t>plusMinus</w:t>
+            </w:r>
+          </w:p>
+        </w:tc>
+      </w:tr>
+    </w:tbl>
     <w:p>
       <w:pPr>
         <w:pStyle w:val="Body"/>
@@ -1222,294 +1808,8 @@
           <w:szCs w:val="20"/>
         </w:rPr>
       </w:pPr>
-      <w:r>
-        <w:rPr>
-          <w:i/>
-          <w:sz w:val="20"/>
-          <w:szCs w:val="20"/>
-        </w:rPr>
-        <w:tab/>
-        <w:t>zeroPressed</w:t>
-      </w:r>
-      <w:r>
-        <w:rPr>
-          <w:i/>
-          <w:sz w:val="20"/>
-          <w:szCs w:val="20"/>
-        </w:rPr>
-        <w:tab/>
-      </w:r>
-      <w:r>
-        <w:rPr>
-          <w:i/>
-          <w:sz w:val="20"/>
-          <w:szCs w:val="20"/>
-        </w:rPr>
-        <w:tab/>
-        <w:t>percent</w:t>
-      </w:r>
-    </w:p>
-    <w:p>
-      <w:pPr>
-        <w:pStyle w:val="Body"/>
-        <w:tabs>
-          <w:tab w:val="left" w:pos="2430"/>
-          <w:tab w:val="left" w:pos="4770"/>
-          <w:tab w:val="left" w:pos="8910"/>
-        </w:tabs>
-        <w:rPr>
-          <w:i/>
-          <w:sz w:val="20"/>
-          <w:szCs w:val="20"/>
-        </w:rPr>
-      </w:pPr>
-      <w:r>
-        <w:rPr>
-          <w:i/>
-          <w:sz w:val="20"/>
-          <w:szCs w:val="20"/>
-        </w:rPr>
-        <w:tab/>
-        <w:t>pointPressed</w:t>
-      </w:r>
-      <w:r>
-        <w:rPr>
-          <w:i/>
-          <w:sz w:val="20"/>
-          <w:szCs w:val="20"/>
-        </w:rPr>
-        <w:tab/>
-      </w:r>
-      <w:r>
-        <w:rPr>
-          <w:i/>
-          <w:sz w:val="20"/>
-          <w:szCs w:val="20"/>
-        </w:rPr>
-        <w:tab/>
-        <w:t>positive to negative and vice-versa</w:t>
-      </w:r>
-    </w:p>
-    <w:p>
-      <w:pPr>
-        <w:pStyle w:val="Body"/>
-        <w:tabs>
-          <w:tab w:val="left" w:pos="2430"/>
-          <w:tab w:val="left" w:pos="4770"/>
-          <w:tab w:val="left" w:pos="8910"/>
-        </w:tabs>
-        <w:rPr>
-          <w:i/>
-          <w:sz w:val="20"/>
-          <w:szCs w:val="20"/>
-        </w:rPr>
-      </w:pPr>
-      <w:r>
-        <w:rPr>
-          <w:i/>
-          <w:sz w:val="20"/>
-          <w:szCs w:val="20"/>
-        </w:rPr>
-        <w:tab/>
-        <w:t>multiply</w:t>
-      </w:r>
-    </w:p>
-    <w:p>
-      <w:pPr>
-        <w:pStyle w:val="Body"/>
-        <w:tabs>
-          <w:tab w:val="left" w:pos="2430"/>
-          <w:tab w:val="left" w:pos="4770"/>
-          <w:tab w:val="left" w:pos="8910"/>
-        </w:tabs>
-        <w:rPr>
-          <w:i/>
-          <w:sz w:val="20"/>
-          <w:szCs w:val="20"/>
-        </w:rPr>
-      </w:pPr>
-      <w:r>
-        <w:rPr>
-          <w:i/>
-          <w:sz w:val="20"/>
-          <w:szCs w:val="20"/>
-        </w:rPr>
-        <w:tab/>
-        <w:t>divide</w:t>
-      </w:r>
-    </w:p>
-    <w:p>
-      <w:pPr>
-        <w:pStyle w:val="Body"/>
-        <w:tabs>
-          <w:tab w:val="left" w:pos="2430"/>
-          <w:tab w:val="left" w:pos="4770"/>
-          <w:tab w:val="left" w:pos="8910"/>
-        </w:tabs>
-        <w:rPr>
-          <w:i/>
-          <w:sz w:val="20"/>
-          <w:szCs w:val="20"/>
-        </w:rPr>
-      </w:pPr>
-      <w:r>
-        <w:rPr>
-          <w:i/>
-          <w:sz w:val="20"/>
-          <w:szCs w:val="20"/>
-        </w:rPr>
-        <w:tab/>
-        <w:t>add</w:t>
-      </w:r>
-    </w:p>
-    <w:p>
-      <w:pPr>
-        <w:pStyle w:val="Body"/>
-        <w:tabs>
-          <w:tab w:val="left" w:pos="2430"/>
-          <w:tab w:val="left" w:pos="4770"/>
-          <w:tab w:val="left" w:pos="8910"/>
-        </w:tabs>
-        <w:rPr>
-          <w:i/>
-          <w:sz w:val="20"/>
-          <w:szCs w:val="20"/>
-        </w:rPr>
-      </w:pPr>
-      <w:r>
-        <w:rPr>
-          <w:i/>
-          <w:sz w:val="20"/>
-          <w:szCs w:val="20"/>
-        </w:rPr>
-        <w:tab/>
-        <w:t>subtract</w:t>
-      </w:r>
-    </w:p>
-    <w:p>
-      <w:pPr>
-        <w:pStyle w:val="Body"/>
-        <w:tabs>
-          <w:tab w:val="left" w:pos="2430"/>
-          <w:tab w:val="left" w:pos="4770"/>
-          <w:tab w:val="left" w:pos="8910"/>
-        </w:tabs>
-        <w:rPr>
-          <w:i/>
-          <w:sz w:val="20"/>
-          <w:szCs w:val="20"/>
-        </w:rPr>
-      </w:pPr>
-      <w:r>
-        <w:rPr>
-          <w:i/>
-          <w:sz w:val="20"/>
-          <w:szCs w:val="20"/>
-        </w:rPr>
-        <w:tab/>
-        <w:t>equals</w:t>
-      </w:r>
-    </w:p>
-    <w:p>
-      <w:pPr>
-        <w:pStyle w:val="Body"/>
-        <w:tabs>
-          <w:tab w:val="left" w:pos="2430"/>
-          <w:tab w:val="left" w:pos="4770"/>
-          <w:tab w:val="left" w:pos="8910"/>
-        </w:tabs>
-        <w:rPr>
-          <w:i/>
-          <w:sz w:val="20"/>
-          <w:szCs w:val="20"/>
-        </w:rPr>
-      </w:pPr>
-      <w:r>
-        <w:rPr>
-          <w:i/>
-          <w:sz w:val="20"/>
-          <w:szCs w:val="20"/>
-        </w:rPr>
-        <w:tab/>
-        <w:t>PlusMinus</w:t>
-      </w:r>
-    </w:p>
-    <w:p>
-      <w:pPr>
-        <w:pStyle w:val="Body"/>
-        <w:tabs>
-          <w:tab w:val="left" w:pos="2430"/>
-          <w:tab w:val="left" w:pos="4770"/>
-          <w:tab w:val="left" w:pos="8910"/>
-        </w:tabs>
-        <w:rPr>
-          <w:i/>
-          <w:sz w:val="20"/>
-          <w:szCs w:val="20"/>
-        </w:rPr>
-      </w:pPr>
-      <w:r>
-        <w:rPr>
-          <w:i/>
-          <w:sz w:val="20"/>
-          <w:szCs w:val="20"/>
-        </w:rPr>
-        <w:tab/>
-        <w:t>Clear</w:t>
-      </w:r>
-    </w:p>
-    <w:p>
-      <w:pPr>
-        <w:pStyle w:val="Body"/>
-        <w:tabs>
-          <w:tab w:val="left" w:pos="2430"/>
-          <w:tab w:val="left" w:pos="4770"/>
-          <w:tab w:val="left" w:pos="8910"/>
-        </w:tabs>
-        <w:rPr>
-          <w:i/>
-          <w:sz w:val="20"/>
-          <w:szCs w:val="20"/>
-        </w:rPr>
-      </w:pPr>
-      <w:r>
-        <w:rPr>
-          <w:i/>
-          <w:sz w:val="20"/>
-          <w:szCs w:val="20"/>
-        </w:rPr>
-        <w:tab/>
-      </w:r>
-      <w:r>
-        <w:rPr>
-          <w:i/>
-          <w:sz w:val="20"/>
-          <w:szCs w:val="20"/>
-        </w:rPr>
-        <w:t>Percentage</w:t>
-      </w:r>
-      <w:r>
-        <w:rPr>
-          <w:sz w:val="20"/>
-          <w:szCs w:val="20"/>
-        </w:rPr>
-        <w:br/>
-      </w:r>
-      <w:r>
-        <w:rPr>
-          <w:sz w:val="20"/>
-          <w:szCs w:val="20"/>
-        </w:rPr>
-        <w:br/>
-      </w:r>
-      <w:r>
-        <w:rPr>
-          <w:sz w:val="20"/>
-          <w:szCs w:val="20"/>
-        </w:rPr>
-        <w:lastRenderedPageBreak/>
-        <w:br/>
-      </w:r>
+      <w:bookmarkStart w:id="0" w:name="_GoBack"/>
+      <w:bookmarkEnd w:id="0"/>
     </w:p>
     <w:tbl>
       <w:tblPr>
@@ -1560,6 +1860,7 @@
               <w:pStyle w:val="Heading2"/>
             </w:pPr>
             <w:r>
+              <w:lastRenderedPageBreak/>
               <w:t>Evaluation Criteria</w:t>
             </w:r>
           </w:p>
@@ -2596,7 +2897,23 @@
                 <w:b/>
                 <w:bCs/>
               </w:rPr>
-              <w:t>C±3×4=</w:t>
+              <w:t>C3</w:t>
+            </w:r>
+            <w:r>
+              <w:rPr>
+                <w:rFonts w:ascii="Courier" w:hAnsi="Courier"/>
+                <w:b/>
+                <w:bCs/>
+              </w:rPr>
+              <w:t>±</w:t>
+            </w:r>
+            <w:r>
+              <w:rPr>
+                <w:rFonts w:ascii="Courier" w:hAnsi="Courier"/>
+                <w:b/>
+                <w:bCs/>
+              </w:rPr>
+              <w:t>×4=</w:t>
             </w:r>
           </w:p>
         </w:tc>
@@ -2692,7 +3009,23 @@
                 <w:b/>
                 <w:bCs/>
               </w:rPr>
-              <w:t>C±3×4=±</w:t>
+              <w:t>C3</w:t>
+            </w:r>
+            <w:r>
+              <w:rPr>
+                <w:rFonts w:ascii="Courier" w:hAnsi="Courier"/>
+                <w:b/>
+                <w:bCs/>
+              </w:rPr>
+              <w:t>±</w:t>
+            </w:r>
+            <w:r>
+              <w:rPr>
+                <w:rFonts w:ascii="Courier" w:hAnsi="Courier"/>
+                <w:b/>
+                <w:bCs/>
+              </w:rPr>
+              <w:t>×4=±</w:t>
             </w:r>
           </w:p>
         </w:tc>
@@ -2788,7 +3121,23 @@
                 <w:b/>
                 <w:bCs/>
               </w:rPr>
-              <w:t>C±3×4=±±</w:t>
+              <w:t>C3</w:t>
+            </w:r>
+            <w:r>
+              <w:rPr>
+                <w:rFonts w:ascii="Courier" w:hAnsi="Courier"/>
+                <w:b/>
+                <w:bCs/>
+              </w:rPr>
+              <w:t>±</w:t>
+            </w:r>
+            <w:r>
+              <w:rPr>
+                <w:rFonts w:ascii="Courier" w:hAnsi="Courier"/>
+                <w:b/>
+                <w:bCs/>
+              </w:rPr>
+              <w:t>×4=±±</w:t>
             </w:r>
           </w:p>
         </w:tc>
@@ -3295,7 +3644,6 @@
               <w:pStyle w:val="FreeForm"/>
             </w:pPr>
             <w:r>
-              <w:lastRenderedPageBreak/>
               <w:t>B3</w:t>
             </w:r>
           </w:p>
@@ -3402,6 +3750,7 @@
               <w:pStyle w:val="FreeForm"/>
             </w:pPr>
             <w:r>
+              <w:lastRenderedPageBreak/>
               <w:t>B3, D</w:t>
             </w:r>
           </w:p>
@@ -4131,15 +4480,7 @@
                 <w:b/>
                 <w:bCs/>
               </w:rPr>
-              <w:t>5</w:t>
-            </w:r>
-            <w:r>
-              <w:rPr>
-                <w:rFonts w:ascii="Courier" w:hAnsi="Courier"/>
-                <w:b/>
-                <w:bCs/>
-              </w:rPr>
-              <w:t>=</w:t>
+              <w:t>5=</w:t>
             </w:r>
           </w:p>
         </w:tc>
@@ -4259,15 +4600,7 @@
                 <w:b/>
                 <w:bCs/>
               </w:rPr>
-              <w:t>5</w:t>
-            </w:r>
-            <w:r>
-              <w:rPr>
-                <w:rFonts w:ascii="Courier" w:hAnsi="Courier"/>
-                <w:b/>
-                <w:bCs/>
-              </w:rPr>
-              <w:t>=</w:t>
+              <w:t>5=</w:t>
             </w:r>
             <w:r>
               <w:rPr>
@@ -4281,15 +4614,7 @@
                 <w:b/>
                 <w:bCs/>
               </w:rPr>
-              <w:t>2=</w:t>
-            </w:r>
-            <w:r>
-              <w:rPr>
-                <w:rFonts w:ascii="Courier" w:hAnsi="Courier"/>
-                <w:b/>
-                <w:bCs/>
-              </w:rPr>
-              <w:t>±</w:t>
+              <w:t>2=±</w:t>
             </w:r>
           </w:p>
         </w:tc>
@@ -4470,8 +4795,6 @@
             <w:r>
               <w:t>, D</w:t>
             </w:r>
-            <w:bookmarkStart w:id="0" w:name="_GoBack"/>
-            <w:bookmarkEnd w:id="0"/>
           </w:p>
         </w:tc>
         <w:tc>
@@ -4506,15 +4829,7 @@
                 <w:b/>
                 <w:bCs/>
               </w:rPr>
-              <w:t>C3-7=-</w:t>
-            </w:r>
-            <w:r>
-              <w:rPr>
-                <w:rFonts w:ascii="Courier" w:hAnsi="Courier"/>
-                <w:b/>
-                <w:bCs/>
-              </w:rPr>
-              <w:t>4=</w:t>
+              <w:t>C3-7=-4=</w:t>
             </w:r>
             <w:r>
               <w:rPr>
@@ -5015,7 +5330,6 @@
         <w:pStyle w:val="Heading2"/>
       </w:pPr>
       <w:r>
-        <w:lastRenderedPageBreak/>
         <w:t>Part B – Product</w:t>
       </w:r>
     </w:p>
@@ -6006,7 +6320,7 @@
       <w:rPr>
         <w:noProof/>
       </w:rPr>
-      <w:t>3</w:t>
+      <w:t>2</w:t>
     </w:r>
     <w:r>
       <w:fldChar w:fldCharType="end"/>
@@ -6792,7 +7106,7 @@
   <w:num w:numId="4">
     <w:abstractNumId w:val="3"/>
     <w:lvlOverride w:ilvl="0">
-      <w:lvl w:ilvl="0" w:tplc="0714E628">
+      <w:lvl w:ilvl="0" w:tplc="DDC46404">
         <w:start w:val="1"/>
         <w:numFmt w:val="decimal"/>
         <w:lvlText w:val="%1."/>
@@ -6803,7 +7117,7 @@
       </w:lvl>
     </w:lvlOverride>
     <w:lvlOverride w:ilvl="1">
-      <w:lvl w:ilvl="1" w:tplc="07D6034C">
+      <w:lvl w:ilvl="1" w:tplc="4E7A3360">
         <w:start w:val="1"/>
         <w:numFmt w:val="lowerLetter"/>
         <w:lvlText w:val="%2."/>
@@ -6814,7 +7128,7 @@
       </w:lvl>
     </w:lvlOverride>
     <w:lvlOverride w:ilvl="2">
-      <w:lvl w:ilvl="2" w:tplc="BDF01E94" w:tentative="1">
+      <w:lvl w:ilvl="2" w:tplc="3B7C56AE" w:tentative="1">
         <w:start w:val="1"/>
         <w:numFmt w:val="lowerRoman"/>
         <w:lvlText w:val="%3."/>
@@ -6825,7 +7139,7 @@
       </w:lvl>
     </w:lvlOverride>
     <w:lvlOverride w:ilvl="3">
-      <w:lvl w:ilvl="3" w:tplc="83861978" w:tentative="1">
+      <w:lvl w:ilvl="3" w:tplc="D35E61E0" w:tentative="1">
         <w:start w:val="1"/>
         <w:numFmt w:val="decimal"/>
         <w:lvlText w:val="%4."/>
@@ -6836,7 +7150,7 @@
       </w:lvl>
     </w:lvlOverride>
     <w:lvlOverride w:ilvl="4">
-      <w:lvl w:ilvl="4" w:tplc="9488AF4C" w:tentative="1">
+      <w:lvl w:ilvl="4" w:tplc="2F6CD2B4" w:tentative="1">
         <w:start w:val="1"/>
         <w:numFmt w:val="lowerLetter"/>
         <w:lvlText w:val="%5."/>
@@ -6847,7 +7161,7 @@
       </w:lvl>
     </w:lvlOverride>
     <w:lvlOverride w:ilvl="5">
-      <w:lvl w:ilvl="5" w:tplc="70BAF824" w:tentative="1">
+      <w:lvl w:ilvl="5" w:tplc="EF24F4B0" w:tentative="1">
         <w:start w:val="1"/>
         <w:numFmt w:val="lowerRoman"/>
         <w:lvlText w:val="%6."/>
@@ -6858,7 +7172,7 @@
       </w:lvl>
     </w:lvlOverride>
     <w:lvlOverride w:ilvl="6">
-      <w:lvl w:ilvl="6" w:tplc="49B647F0" w:tentative="1">
+      <w:lvl w:ilvl="6" w:tplc="9F922652" w:tentative="1">
         <w:start w:val="1"/>
         <w:numFmt w:val="decimal"/>
         <w:lvlText w:val="%7."/>
@@ -6869,7 +7183,7 @@
       </w:lvl>
     </w:lvlOverride>
     <w:lvlOverride w:ilvl="7">
-      <w:lvl w:ilvl="7" w:tplc="0EE25BAE" w:tentative="1">
+      <w:lvl w:ilvl="7" w:tplc="90302618" w:tentative="1">
         <w:start w:val="1"/>
         <w:numFmt w:val="lowerLetter"/>
         <w:lvlText w:val="%8."/>
@@ -6880,7 +7194,7 @@
       </w:lvl>
     </w:lvlOverride>
     <w:lvlOverride w:ilvl="8">
-      <w:lvl w:ilvl="8" w:tplc="95661404" w:tentative="1">
+      <w:lvl w:ilvl="8" w:tplc="BFB06D8C" w:tentative="1">
         <w:start w:val="1"/>
         <w:numFmt w:val="lowerRoman"/>
         <w:lvlText w:val="%9."/>
@@ -7462,6 +7776,29 @@
       <w:sz w:val="24"/>
       <w:szCs w:val="24"/>
     </w:rPr>
+  </w:style>
+  <w:style w:type="table" w:styleId="TableGrid">
+    <w:name w:val="Table Grid"/>
+    <w:basedOn w:val="TableNormal"/>
+    <w:uiPriority w:val="39"/>
+    <w:rsid w:val="00A5336B"/>
+    <w:tblPr>
+      <w:tblInd w:w="0" w:type="dxa"/>
+      <w:tblBorders>
+        <w:top w:val="single" w:sz="4" w:space="0" w:color="auto"/>
+        <w:left w:val="single" w:sz="4" w:space="0" w:color="auto"/>
+        <w:bottom w:val="single" w:sz="4" w:space="0" w:color="auto"/>
+        <w:right w:val="single" w:sz="4" w:space="0" w:color="auto"/>
+        <w:insideH w:val="single" w:sz="4" w:space="0" w:color="auto"/>
+        <w:insideV w:val="single" w:sz="4" w:space="0" w:color="auto"/>
+      </w:tblBorders>
+      <w:tblCellMar>
+        <w:top w:w="0" w:type="dxa"/>
+        <w:left w:w="108" w:type="dxa"/>
+        <w:bottom w:w="0" w:type="dxa"/>
+        <w:right w:w="108" w:type="dxa"/>
+      </w:tblCellMar>
+    </w:tblPr>
   </w:style>
 </w:styles>
 </file>
@@ -8573,7 +8910,7 @@
 </file>
 
 <file path=customXml/itemProps1.xml><?xml version="1.0" encoding="utf-8"?>
-<ds:datastoreItem xmlns:ds="http://schemas.openxmlformats.org/officeDocument/2006/customXml" ds:itemID="{816663EF-D1F7-BA4D-BB46-4AE1985A76E4}">
+<ds:datastoreItem xmlns:ds="http://schemas.openxmlformats.org/officeDocument/2006/customXml" ds:itemID="{56360BB5-A9D7-AD4C-B080-59E389962A5A}">
   <ds:schemaRefs>
     <ds:schemaRef ds:uri="http://schemas.openxmlformats.org/officeDocument/2006/bibliography"/>
   </ds:schemaRefs>

</xml_diff>